<commit_message>
More info in project doc
</commit_message>
<xml_diff>
--- a/Tablebase project doc.docx
+++ b/Tablebase project doc.docx
@@ -103,6 +103,12 @@
       <w:r>
         <w:t xml:space="preserve">Place pieces on the board using the coloured buttons on the left (P=pawn, N=knight, B=bishop, R=rook, Q=Queen, K=King). </w:t>
       </w:r>
+      <w:r>
+        <w:t xml:space="preserve">Only positions with 3 pieces (2 kings and a piece) will be evaluated, other positions will probably crash the program if </w:t>
+      </w:r>
+      <w:r>
+        <w:t>it tries to evaluate them.</w:t>
+      </w:r>
     </w:p>
     <w:p>
       <w:pPr>
@@ -113,6 +119,21 @@
         </w:numPr>
       </w:pPr>
       <w:r>
+        <w:t xml:space="preserve">Once a position is set up, keep clicking on the top move to watch </w:t>
+      </w:r>
+      <w:r>
+        <w:t>the checkmate.</w:t>
+      </w:r>
+    </w:p>
+    <w:p>
+      <w:pPr>
+        <w:pStyle w:val="ListParagraph"/>
+        <w:numPr>
+          <w:ilvl w:val="0"/>
+          <w:numId w:val="10"/>
+        </w:numPr>
+      </w:pPr>
+      <w:r>
         <w:t xml:space="preserve">Change which colour is next to move using the buttons in the top left. </w:t>
       </w:r>
     </w:p>
@@ -209,7 +230,13 @@
     </w:p>
     <w:p>
       <w:r>
-        <w:t xml:space="preserve">When I first heard about this concept, I thought it was fascinating, because it seemed like the closest chess could get to being mathematically solved. </w:t>
+        <w:t xml:space="preserve">When I first heard about this concept, I </w:t>
+      </w:r>
+      <w:r>
+        <w:t xml:space="preserve">found it </w:t>
+      </w:r>
+      <w:r>
+        <w:t xml:space="preserve">fascinating, because it seemed like the closest chess could get to being mathematically solved. </w:t>
       </w:r>
       <w:r>
         <w:t xml:space="preserve">This is </w:t>
@@ -226,11 +253,11 @@
         <w:t>, since they</w:t>
       </w:r>
       <w:r>
-        <w:t xml:space="preserve"> use position evaluation (how likely a position is to be winning, based on number of pieces and other ideas) but rarely know for certain whether a checkmate is inevitable. Table bases also sounded very </w:t>
+        <w:t xml:space="preserve"> use </w:t>
       </w:r>
       <w:r>
         <w:lastRenderedPageBreak/>
-        <w:t>different to chess engine, since they work backwards from checkmates rather than forward from a given position.</w:t>
+        <w:t>position evaluation (how likely a position is to be winning, based on number of pieces and other ideas) but rarely know for certain whether a checkmate is inevitable. Table bases also sounded very different to chess engine, since they work backwards from checkmates rather than forward from a given position.</w:t>
       </w:r>
     </w:p>
     <w:p>
@@ -252,7 +279,13 @@
         </w:r>
       </w:hyperlink>
       <w:r>
-        <w:t>, since it seemed easy to use, and had no major problems.</w:t>
+        <w:t xml:space="preserve">, since it seemed easy to use, and had no major </w:t>
+      </w:r>
+      <w:r>
+        <w:t>issue</w:t>
+      </w:r>
+      <w:r>
+        <w:t>s.</w:t>
       </w:r>
     </w:p>
     <w:p>
@@ -474,6 +507,7 @@
     </w:p>
     <w:p>
       <w:r>
+        <w:lastRenderedPageBreak/>
         <w:t>The interactive side of the system is much simpler:</w:t>
       </w:r>
     </w:p>
@@ -498,7 +532,6 @@
         </w:numPr>
       </w:pPr>
       <w:r>
-        <w:lastRenderedPageBreak/>
         <w:t xml:space="preserve">Then generate all moves from that position, find all the resulting positions in the table base, and return the evaluations for </w:t>
       </w:r>
       <w:proofErr w:type="gramStart"/>
@@ -536,29 +569,50 @@
     </w:p>
     <w:p>
       <w:r>
-        <w:t xml:space="preserve">I actually glossed over 2 details for simplicity: </w:t>
+        <w:t>I actually glossed over 2 details for simplicity: firstly</w:t>
+      </w:r>
+      <w:r>
+        <w:t>,</w:t>
+      </w:r>
+      <w:r>
+        <w:t xml:space="preserve"> every position has 2 evaluations, a one for each player to move, and a </w:t>
+      </w:r>
+      <w:proofErr w:type="spellStart"/>
+      <w:r>
+        <w:t>colToMove</w:t>
+      </w:r>
+      <w:proofErr w:type="spellEnd"/>
+      <w:r>
+        <w:t xml:space="preserve"> variable (not an attribute of either the Board or Position object since both apply  </w:t>
+      </w:r>
+      <w:r>
+        <w:t xml:space="preserve">regardless of which </w:t>
+      </w:r>
+      <w:r>
+        <w:t xml:space="preserve">player </w:t>
+      </w:r>
+      <w:r>
+        <w:t xml:space="preserve">it is </w:t>
+      </w:r>
+      <w:r>
+        <w:t xml:space="preserve">to move, although if I had more experience at the </w:t>
       </w:r>
       <w:proofErr w:type="gramStart"/>
       <w:r>
-        <w:t>firstly</w:t>
+        <w:t>start</w:t>
       </w:r>
       <w:proofErr w:type="gramEnd"/>
       <w:r>
-        <w:t xml:space="preserve"> every positions has 2 evaluations, a one for each player to move, and a </w:t>
-      </w:r>
-      <w:proofErr w:type="spellStart"/>
-      <w:r>
-        <w:t>colToMove</w:t>
-      </w:r>
-      <w:proofErr w:type="spellEnd"/>
-      <w:r>
-        <w:t xml:space="preserve"> variable (not an attribute of either the Board or Position object since both apply to either player to move, although if I had more experience at the start</w:t>
-      </w:r>
-      <w:r>
         <w:t xml:space="preserve"> </w:t>
       </w:r>
       <w:r>
-        <w:t>I might have done it this way. The 2</w:t>
+        <w:t>I might have done it this way</w:t>
+      </w:r>
+      <w:r>
+        <w:t>)</w:t>
+      </w:r>
+      <w:r>
+        <w:t>. The 2</w:t>
       </w:r>
       <w:r>
         <w:rPr>
@@ -575,7 +629,13 @@
       </w:r>
       <w:proofErr w:type="gramEnd"/>
       <w:r>
-        <w:t xml:space="preserve"> evaluating checkmate positions, some other positions can be evaluated immediately. For example, a pawn could be promoted to a queen, so a different table base for a different set of pieces needs to be checked (since table bases a generated one set of pieces at a time). These other table bases for different sets of pieces are called </w:t>
+        <w:t xml:space="preserve"> evaluating checkmate positions, some other positions can </w:t>
+      </w:r>
+      <w:r>
+        <w:t xml:space="preserve">also </w:t>
+      </w:r>
+      <w:r>
+        <w:t xml:space="preserve">be evaluated immediately. For example, a pawn could be promoted to a queen, so a different table base for a different set of pieces needs to be checked (since table bases a generated one set of pieces at a time). These other table bases for different sets of pieces are called </w:t>
       </w:r>
       <w:r>
         <w:t>‘</w:t>
@@ -774,7 +834,6 @@
     <w:p/>
     <w:p>
       <w:r>
-        <w:lastRenderedPageBreak/>
         <w:t>Evaluations:</w:t>
       </w:r>
     </w:p>
@@ -1344,6 +1403,7 @@
         </w:numPr>
       </w:pPr>
       <w:r>
+        <w:lastRenderedPageBreak/>
         <w:t xml:space="preserve">Update </w:t>
       </w:r>
       <w:proofErr w:type="spellStart"/>
@@ -1364,7 +1424,6 @@
         </w:numPr>
       </w:pPr>
       <w:r>
-        <w:lastRenderedPageBreak/>
         <w:t xml:space="preserve">Update the part of the algorithm that finds all dependencies so that it </w:t>
       </w:r>
       <w:proofErr w:type="gramStart"/>

</xml_diff>